<commit_message>
File name updates, preliminary system design doc updates
</commit_message>
<xml_diff>
--- a/serverNotes.docx
+++ b/serverNotes.docx
@@ -104,6 +104,53 @@
       </w:pPr>
       <w:r>
         <w:rPr/>
+      </w:r>
+    </w:p>
+    <w:p>
+      <w:pPr>
+        <w:pStyle w:val="Normal"/>
+        <w:bidi w:val="0"/>
+        <w:jc w:val="start"/>
+        <w:rPr/>
+      </w:pPr>
+      <w:r>
+        <w:rPr/>
+        <w:t>Other API</w:t>
+      </w:r>
+    </w:p>
+    <w:p>
+      <w:pPr>
+        <w:pStyle w:val="Normal"/>
+        <w:bidi w:val="0"/>
+        <w:jc w:val="start"/>
+        <w:rPr/>
+      </w:pPr>
+      <w:r>
+        <w:rPr/>
+        <w:t>Google Drive for note export</w:t>
+      </w:r>
+    </w:p>
+    <w:p>
+      <w:pPr>
+        <w:pStyle w:val="Normal"/>
+        <w:bidi w:val="0"/>
+        <w:jc w:val="start"/>
+        <w:rPr/>
+      </w:pPr>
+      <w:r>
+        <w:rPr/>
+        <w:t>AI APIs (Google?) for either text suggestion or note organization</w:t>
+      </w:r>
+    </w:p>
+    <w:p>
+      <w:pPr>
+        <w:pStyle w:val="Normal"/>
+        <w:bidi w:val="0"/>
+        <w:jc w:val="start"/>
+        <w:rPr/>
+      </w:pPr>
+      <w:r>
+        <w:rPr/>
         <w:t xml:space="preserve"> </w:t>
       </w:r>
     </w:p>
@@ -220,7 +267,10 @@
         </w:rPr>
       </w:pPr>
       <w:r>
-        <w:rPr/>
+        <w:rPr>
+          <w:b w:val="false"/>
+          <w:bCs w:val="false"/>
+        </w:rPr>
       </w:r>
     </w:p>
     <w:p>
@@ -339,7 +389,10 @@
         </w:rPr>
       </w:pPr>
       <w:r>
-        <w:rPr/>
+        <w:rPr>
+          <w:b w:val="false"/>
+          <w:bCs w:val="false"/>
+        </w:rPr>
       </w:r>
     </w:p>
     <w:p>
@@ -443,7 +496,10 @@
         </w:rPr>
       </w:pPr>
       <w:r>
-        <w:rPr/>
+        <w:rPr>
+          <w:b w:val="false"/>
+          <w:bCs w:val="false"/>
+        </w:rPr>
       </w:r>
     </w:p>
     <w:p>
@@ -472,21 +528,27 @@
         </w:rPr>
       </w:pPr>
       <w:r>
-        <w:rPr/>
-      </w:r>
-    </w:p>
-    <w:p>
-      <w:pPr>
-        <w:pStyle w:val="Normal"/>
-        <w:bidi w:val="0"/>
-        <w:jc w:val="start"/>
-        <w:rPr>
-          <w:b w:val="false"/>
-          <w:bCs w:val="false"/>
-        </w:rPr>
-      </w:pPr>
-      <w:r>
-        <w:rPr/>
+        <w:rPr>
+          <w:b w:val="false"/>
+          <w:bCs w:val="false"/>
+        </w:rPr>
+      </w:r>
+    </w:p>
+    <w:p>
+      <w:pPr>
+        <w:pStyle w:val="Normal"/>
+        <w:bidi w:val="0"/>
+        <w:jc w:val="start"/>
+        <w:rPr>
+          <w:b w:val="false"/>
+          <w:bCs w:val="false"/>
+        </w:rPr>
+      </w:pPr>
+      <w:r>
+        <w:rPr>
+          <w:b w:val="false"/>
+          <w:bCs w:val="false"/>
+        </w:rPr>
       </w:r>
     </w:p>
     <w:p>
@@ -530,21 +592,27 @@
         </w:rPr>
       </w:pPr>
       <w:r>
-        <w:rPr/>
-      </w:r>
-    </w:p>
-    <w:p>
-      <w:pPr>
-        <w:pStyle w:val="Normal"/>
-        <w:bidi w:val="0"/>
-        <w:jc w:val="start"/>
-        <w:rPr>
-          <w:b w:val="false"/>
-          <w:bCs w:val="false"/>
-        </w:rPr>
-      </w:pPr>
-      <w:r>
-        <w:rPr/>
+        <w:rPr>
+          <w:b w:val="false"/>
+          <w:bCs w:val="false"/>
+        </w:rPr>
+      </w:r>
+    </w:p>
+    <w:p>
+      <w:pPr>
+        <w:pStyle w:val="Normal"/>
+        <w:bidi w:val="0"/>
+        <w:jc w:val="start"/>
+        <w:rPr>
+          <w:b w:val="false"/>
+          <w:bCs w:val="false"/>
+        </w:rPr>
+      </w:pPr>
+      <w:r>
+        <w:rPr>
+          <w:b w:val="false"/>
+          <w:bCs w:val="false"/>
+        </w:rPr>
       </w:r>
       <w:r>
         <w:br w:type="page"/>
@@ -554,6 +622,7 @@
       <w:pPr>
         <w:pStyle w:val="Normal"/>
         <w:bidi w:val="0"/>
+        <w:spacing w:before="0" w:after="0"/>
         <w:jc w:val="start"/>
         <w:rPr/>
       </w:pPr>
@@ -636,7 +705,10 @@
         </w:rPr>
       </w:pPr>
       <w:r>
-        <w:rPr/>
+        <w:rPr>
+          <w:b w:val="false"/>
+          <w:bCs w:val="false"/>
+        </w:rPr>
       </w:r>
     </w:p>
     <w:p>
@@ -725,7 +797,10 @@
         </w:rPr>
       </w:pPr>
       <w:r>
-        <w:rPr/>
+        <w:rPr>
+          <w:b w:val="false"/>
+          <w:bCs w:val="false"/>
+        </w:rPr>
       </w:r>
     </w:p>
     <w:p>
@@ -799,7 +874,10 @@
         </w:rPr>
       </w:pPr>
       <w:r>
-        <w:rPr/>
+        <w:rPr>
+          <w:b w:val="false"/>
+          <w:bCs w:val="false"/>
+        </w:rPr>
       </w:r>
     </w:p>
     <w:p>
@@ -873,35 +951,44 @@
         </w:rPr>
       </w:pPr>
       <w:r>
-        <w:rPr/>
-      </w:r>
-    </w:p>
-    <w:p>
-      <w:pPr>
-        <w:pStyle w:val="Normal"/>
-        <w:bidi w:val="0"/>
-        <w:jc w:val="start"/>
-        <w:rPr>
-          <w:b w:val="false"/>
-          <w:bCs w:val="false"/>
-        </w:rPr>
-      </w:pPr>
-      <w:r>
-        <w:rPr/>
-      </w:r>
-    </w:p>
-    <w:p>
-      <w:pPr>
-        <w:pStyle w:val="Normal"/>
-        <w:bidi w:val="0"/>
-        <w:jc w:val="start"/>
-        <w:rPr>
-          <w:b w:val="false"/>
-          <w:bCs w:val="false"/>
-        </w:rPr>
-      </w:pPr>
-      <w:r>
-        <w:rPr/>
+        <w:rPr>
+          <w:b w:val="false"/>
+          <w:bCs w:val="false"/>
+        </w:rPr>
+      </w:r>
+    </w:p>
+    <w:p>
+      <w:pPr>
+        <w:pStyle w:val="Normal"/>
+        <w:bidi w:val="0"/>
+        <w:jc w:val="start"/>
+        <w:rPr>
+          <w:b w:val="false"/>
+          <w:bCs w:val="false"/>
+        </w:rPr>
+      </w:pPr>
+      <w:r>
+        <w:rPr>
+          <w:b w:val="false"/>
+          <w:bCs w:val="false"/>
+        </w:rPr>
+      </w:r>
+    </w:p>
+    <w:p>
+      <w:pPr>
+        <w:pStyle w:val="Normal"/>
+        <w:bidi w:val="0"/>
+        <w:jc w:val="start"/>
+        <w:rPr>
+          <w:b w:val="false"/>
+          <w:bCs w:val="false"/>
+        </w:rPr>
+      </w:pPr>
+      <w:r>
+        <w:rPr>
+          <w:b w:val="false"/>
+          <w:bCs w:val="false"/>
+        </w:rPr>
       </w:r>
     </w:p>
     <w:sectPr>
@@ -911,6 +998,7 @@
       <w:pgNumType w:fmt="decimal"/>
       <w:formProt w:val="false"/>
       <w:textDirection w:val="lrTb"/>
+      <w:docGrid w:type="default" w:linePitch="100" w:charSpace="0"/>
     </w:sectPr>
   </w:body>
 </w:document>
@@ -930,7 +1018,6 @@
     </w:rPrDefault>
     <w:pPrDefault>
       <w:pPr>
-        <w:widowControl/>
         <w:suppressAutoHyphens w:val="true"/>
       </w:pPr>
     </w:pPrDefault>
@@ -940,7 +1027,10 @@
     <w:qFormat/>
     <w:pPr>
       <w:widowControl/>
+      <w:suppressAutoHyphens w:val="true"/>
       <w:bidi w:val="0"/>
+      <w:spacing w:before="0" w:after="0"/>
+      <w:jc w:val="start"/>
     </w:pPr>
     <w:rPr>
       <w:rFonts w:ascii="Liberation Serif" w:hAnsi="Liberation Serif" w:eastAsia="NSimSun" w:cs="Lucida Sans"/>

</xml_diff>